<commit_message>
Move Distributed Computing Lab Due Date
</commit_message>
<xml_diff>
--- a/0 - Syllabus/DSBA-6190_Syllabus_Fall2024.docx
+++ b/0 - Syllabus/DSBA-6190_Syllabus_Fall2024.docx
@@ -1,6 +1,6 @@
 
 <file path=word/document.xml><?xml version="1.0" encoding="utf-8"?>
-<w:document xmlns:wpc="http://schemas.microsoft.com/office/word/2010/wordprocessingCanvas" xmlns:cx="http://schemas.microsoft.com/office/drawing/2014/chartex" xmlns:cx1="http://schemas.microsoft.com/office/drawing/2015/9/8/chartex" xmlns:cx2="http://schemas.microsoft.com/office/drawing/2015/10/21/chartex" xmlns:cx3="http://schemas.microsoft.com/office/drawing/2016/5/9/chartex" xmlns:cx4="http://schemas.microsoft.com/office/drawing/2016/5/10/chartex" xmlns:cx5="http://schemas.microsoft.com/office/drawing/2016/5/11/chartex" xmlns:cx6="http://schemas.microsoft.com/office/drawing/2016/5/12/chartex" xmlns:cx7="http://schemas.microsoft.com/office/drawing/2016/5/13/chartex" xmlns:cx8="http://schemas.microsoft.com/office/drawing/2016/5/14/chartex" xmlns:mc="http://schemas.openxmlformats.org/markup-compatibility/2006" xmlns:aink="http://schemas.microsoft.com/office/drawing/2016/ink" xmlns:am3d="http://schemas.microsoft.com/office/drawing/2017/model3d" xmlns:o="urn:schemas-microsoft-com:office:office" xmlns:oel="http://schemas.microsoft.com/office/2019/extlst" xmlns:r="http://schemas.openxmlformats.org/officeDocument/2006/relationships" xmlns:m="http://schemas.openxmlformats.org/officeDocument/2006/math" xmlns:v="urn:schemas-microsoft-com:vml" xmlns:wp14="http://schemas.microsoft.com/office/word/2010/wordprocessingDrawing" xmlns:wp="http://schemas.openxmlformats.org/drawingml/2006/wordprocessingDrawing" xmlns:w10="urn:schemas-microsoft-com:office:word" xmlns:w="http://schemas.openxmlformats.org/wordprocessingml/2006/main" xmlns:w14="http://schemas.microsoft.com/office/word/2010/wordml" xmlns:w15="http://schemas.microsoft.com/office/word/2012/wordml" xmlns:w16cex="http://schemas.microsoft.com/office/word/2018/wordml/cex" xmlns:w16cid="http://schemas.microsoft.com/office/word/2016/wordml/cid" xmlns:w16="http://schemas.microsoft.com/office/word/2018/wordml" xmlns:w16du="http://schemas.microsoft.com/office/word/2023/wordml/word16du" xmlns:w16sdtdh="http://schemas.microsoft.com/office/word/2020/wordml/sdtdatahash" xmlns:w16se="http://schemas.microsoft.com/office/word/2015/wordml/symex" xmlns:wpg="http://schemas.microsoft.com/office/word/2010/wordprocessingGroup" xmlns:wpi="http://schemas.microsoft.com/office/word/2010/wordprocessingInk" xmlns:wne="http://schemas.microsoft.com/office/word/2006/wordml" xmlns:wps="http://schemas.microsoft.com/office/word/2010/wordprocessingShape" mc:Ignorable="w14 w15 w16se w16cid w16 w16cex w16sdtdh w16du wp14">
+<w:document xmlns:wpc="http://schemas.microsoft.com/office/word/2010/wordprocessingCanvas" xmlns:cx="http://schemas.microsoft.com/office/drawing/2014/chartex" xmlns:cx1="http://schemas.microsoft.com/office/drawing/2015/9/8/chartex" xmlns:cx2="http://schemas.microsoft.com/office/drawing/2015/10/21/chartex" xmlns:cx3="http://schemas.microsoft.com/office/drawing/2016/5/9/chartex" xmlns:cx4="http://schemas.microsoft.com/office/drawing/2016/5/10/chartex" xmlns:cx5="http://schemas.microsoft.com/office/drawing/2016/5/11/chartex" xmlns:cx6="http://schemas.microsoft.com/office/drawing/2016/5/12/chartex" xmlns:cx7="http://schemas.microsoft.com/office/drawing/2016/5/13/chartex" xmlns:cx8="http://schemas.microsoft.com/office/drawing/2016/5/14/chartex" xmlns:mc="http://schemas.openxmlformats.org/markup-compatibility/2006" xmlns:aink="http://schemas.microsoft.com/office/drawing/2016/ink" xmlns:am3d="http://schemas.microsoft.com/office/drawing/2017/model3d" xmlns:o="urn:schemas-microsoft-com:office:office" xmlns:oel="http://schemas.microsoft.com/office/2019/extlst" xmlns:r="http://schemas.openxmlformats.org/officeDocument/2006/relationships" xmlns:m="http://schemas.openxmlformats.org/officeDocument/2006/math" xmlns:v="urn:schemas-microsoft-com:vml" xmlns:wp14="http://schemas.microsoft.com/office/word/2010/wordprocessingDrawing" xmlns:wp="http://schemas.openxmlformats.org/drawingml/2006/wordprocessingDrawing" xmlns:w10="urn:schemas-microsoft-com:office:word" xmlns:w="http://schemas.openxmlformats.org/wordprocessingml/2006/main" xmlns:w14="http://schemas.microsoft.com/office/word/2010/wordml" xmlns:w15="http://schemas.microsoft.com/office/word/2012/wordml" xmlns:w16cex="http://schemas.microsoft.com/office/word/2018/wordml/cex" xmlns:w16cid="http://schemas.microsoft.com/office/word/2016/wordml/cid" xmlns:w16="http://schemas.microsoft.com/office/word/2018/wordml" xmlns:w16sdtdh="http://schemas.microsoft.com/office/word/2020/wordml/sdtdatahash" xmlns:w16se="http://schemas.microsoft.com/office/word/2015/wordml/symex" xmlns:wpg="http://schemas.microsoft.com/office/word/2010/wordprocessingGroup" xmlns:wpi="http://schemas.microsoft.com/office/word/2010/wordprocessingInk" xmlns:wne="http://schemas.microsoft.com/office/word/2006/wordml" xmlns:wps="http://schemas.microsoft.com/office/word/2010/wordprocessingShape" mc:Ignorable="w14 w15 w16se w16cid w16 w16cex w16sdtdh wp14">
   <w:body>
     <w:p>
       <w:pPr>
@@ -3480,14 +3480,6 @@
                 <w:szCs w:val="20"/>
               </w:rPr>
             </w:pPr>
-            <w:r>
-              <w:rPr>
-                <w:rFonts w:ascii="Arial" w:hAnsi="Arial" w:cs="Arial"/>
-                <w:sz w:val="20"/>
-                <w:szCs w:val="20"/>
-              </w:rPr>
-              <w:t>Distributed Computing Lab Due</w:t>
-            </w:r>
           </w:p>
         </w:tc>
       </w:tr>
@@ -3662,6 +3654,24 @@
             <w:tcW w:w="2970" w:type="dxa"/>
             <w:vAlign w:val="center"/>
           </w:tcPr>
+          <w:p>
+            <w:pPr>
+              <w:cnfStyle w:val="000000000000" w:firstRow="0" w:lastRow="0" w:firstColumn="0" w:lastColumn="0" w:oddVBand="0" w:evenVBand="0" w:oddHBand="0" w:evenHBand="0" w:firstRowFirstColumn="0" w:firstRowLastColumn="0" w:lastRowFirstColumn="0" w:lastRowLastColumn="0"/>
+              <w:rPr>
+                <w:rFonts w:ascii="Arial" w:hAnsi="Arial" w:cs="Arial"/>
+                <w:sz w:val="20"/>
+                <w:szCs w:val="20"/>
+              </w:rPr>
+            </w:pPr>
+            <w:r>
+              <w:rPr>
+                <w:rFonts w:ascii="Arial" w:hAnsi="Arial" w:cs="Arial"/>
+                <w:sz w:val="20"/>
+                <w:szCs w:val="20"/>
+              </w:rPr>
+              <w:t>Distributed Computing Lab Due</w:t>
+            </w:r>
+          </w:p>
           <w:p>
             <w:pPr>
               <w:cnfStyle w:val="000000000000" w:firstRow="0" w:lastRow="0" w:firstColumn="0" w:lastColumn="0" w:oddVBand="0" w:evenVBand="0" w:oddHBand="0" w:evenHBand="0" w:firstRowFirstColumn="0" w:firstRowLastColumn="0" w:lastRowFirstColumn="0" w:lastRowLastColumn="0"/>
@@ -5670,7 +5680,7 @@
 </file>
 
 <file path=word/endnotes.xml><?xml version="1.0" encoding="utf-8"?>
-<w:endnotes xmlns:wpc="http://schemas.microsoft.com/office/word/2010/wordprocessingCanvas" xmlns:cx="http://schemas.microsoft.com/office/drawing/2014/chartex" xmlns:cx1="http://schemas.microsoft.com/office/drawing/2015/9/8/chartex" xmlns:cx2="http://schemas.microsoft.com/office/drawing/2015/10/21/chartex" xmlns:cx3="http://schemas.microsoft.com/office/drawing/2016/5/9/chartex" xmlns:cx4="http://schemas.microsoft.com/office/drawing/2016/5/10/chartex" xmlns:cx5="http://schemas.microsoft.com/office/drawing/2016/5/11/chartex" xmlns:cx6="http://schemas.microsoft.com/office/drawing/2016/5/12/chartex" xmlns:cx7="http://schemas.microsoft.com/office/drawing/2016/5/13/chartex" xmlns:cx8="http://schemas.microsoft.com/office/drawing/2016/5/14/chartex" xmlns:mc="http://schemas.openxmlformats.org/markup-compatibility/2006" xmlns:aink="http://schemas.microsoft.com/office/drawing/2016/ink" xmlns:am3d="http://schemas.microsoft.com/office/drawing/2017/model3d" xmlns:o="urn:schemas-microsoft-com:office:office" xmlns:oel="http://schemas.microsoft.com/office/2019/extlst" xmlns:r="http://schemas.openxmlformats.org/officeDocument/2006/relationships" xmlns:m="http://schemas.openxmlformats.org/officeDocument/2006/math" xmlns:v="urn:schemas-microsoft-com:vml" xmlns:wp14="http://schemas.microsoft.com/office/word/2010/wordprocessingDrawing" xmlns:wp="http://schemas.openxmlformats.org/drawingml/2006/wordprocessingDrawing" xmlns:w10="urn:schemas-microsoft-com:office:word" xmlns:w="http://schemas.openxmlformats.org/wordprocessingml/2006/main" xmlns:w14="http://schemas.microsoft.com/office/word/2010/wordml" xmlns:w15="http://schemas.microsoft.com/office/word/2012/wordml" xmlns:w16cex="http://schemas.microsoft.com/office/word/2018/wordml/cex" xmlns:w16cid="http://schemas.microsoft.com/office/word/2016/wordml/cid" xmlns:w16="http://schemas.microsoft.com/office/word/2018/wordml" xmlns:w16du="http://schemas.microsoft.com/office/word/2023/wordml/word16du" xmlns:w16sdtdh="http://schemas.microsoft.com/office/word/2020/wordml/sdtdatahash" xmlns:w16se="http://schemas.microsoft.com/office/word/2015/wordml/symex" xmlns:wpg="http://schemas.microsoft.com/office/word/2010/wordprocessingGroup" xmlns:wpi="http://schemas.microsoft.com/office/word/2010/wordprocessingInk" xmlns:wne="http://schemas.microsoft.com/office/word/2006/wordml" xmlns:wps="http://schemas.microsoft.com/office/word/2010/wordprocessingShape" mc:Ignorable="w14 w15 w16se w16cid w16 w16cex w16sdtdh w16du wp14">
+<w:endnotes xmlns:wpc="http://schemas.microsoft.com/office/word/2010/wordprocessingCanvas" xmlns:cx="http://schemas.microsoft.com/office/drawing/2014/chartex" xmlns:cx1="http://schemas.microsoft.com/office/drawing/2015/9/8/chartex" xmlns:cx2="http://schemas.microsoft.com/office/drawing/2015/10/21/chartex" xmlns:cx3="http://schemas.microsoft.com/office/drawing/2016/5/9/chartex" xmlns:cx4="http://schemas.microsoft.com/office/drawing/2016/5/10/chartex" xmlns:cx5="http://schemas.microsoft.com/office/drawing/2016/5/11/chartex" xmlns:cx6="http://schemas.microsoft.com/office/drawing/2016/5/12/chartex" xmlns:cx7="http://schemas.microsoft.com/office/drawing/2016/5/13/chartex" xmlns:cx8="http://schemas.microsoft.com/office/drawing/2016/5/14/chartex" xmlns:mc="http://schemas.openxmlformats.org/markup-compatibility/2006" xmlns:aink="http://schemas.microsoft.com/office/drawing/2016/ink" xmlns:am3d="http://schemas.microsoft.com/office/drawing/2017/model3d" xmlns:o="urn:schemas-microsoft-com:office:office" xmlns:oel="http://schemas.microsoft.com/office/2019/extlst" xmlns:r="http://schemas.openxmlformats.org/officeDocument/2006/relationships" xmlns:m="http://schemas.openxmlformats.org/officeDocument/2006/math" xmlns:v="urn:schemas-microsoft-com:vml" xmlns:wp14="http://schemas.microsoft.com/office/word/2010/wordprocessingDrawing" xmlns:wp="http://schemas.openxmlformats.org/drawingml/2006/wordprocessingDrawing" xmlns:w10="urn:schemas-microsoft-com:office:word" xmlns:w="http://schemas.openxmlformats.org/wordprocessingml/2006/main" xmlns:w14="http://schemas.microsoft.com/office/word/2010/wordml" xmlns:w15="http://schemas.microsoft.com/office/word/2012/wordml" xmlns:w16cex="http://schemas.microsoft.com/office/word/2018/wordml/cex" xmlns:w16cid="http://schemas.microsoft.com/office/word/2016/wordml/cid" xmlns:w16="http://schemas.microsoft.com/office/word/2018/wordml" xmlns:w16sdtdh="http://schemas.microsoft.com/office/word/2020/wordml/sdtdatahash" xmlns:w16se="http://schemas.microsoft.com/office/word/2015/wordml/symex" xmlns:wpg="http://schemas.microsoft.com/office/word/2010/wordprocessingGroup" xmlns:wpi="http://schemas.microsoft.com/office/word/2010/wordprocessingInk" xmlns:wne="http://schemas.microsoft.com/office/word/2006/wordml" xmlns:wps="http://schemas.microsoft.com/office/word/2010/wordprocessingShape" mc:Ignorable="w14 w15 w16se w16cid w16 w16cex w16sdtdh wp14">
   <w:endnote w:type="separator" w:id="-1">
     <w:p>
       <w:pPr>
@@ -5695,7 +5705,7 @@
 </file>
 
 <file path=word/footer1.xml><?xml version="1.0" encoding="utf-8"?>
-<w:ftr xmlns:wpc="http://schemas.microsoft.com/office/word/2010/wordprocessingCanvas" xmlns:cx="http://schemas.microsoft.com/office/drawing/2014/chartex" xmlns:cx1="http://schemas.microsoft.com/office/drawing/2015/9/8/chartex" xmlns:cx2="http://schemas.microsoft.com/office/drawing/2015/10/21/chartex" xmlns:cx3="http://schemas.microsoft.com/office/drawing/2016/5/9/chartex" xmlns:cx4="http://schemas.microsoft.com/office/drawing/2016/5/10/chartex" xmlns:cx5="http://schemas.microsoft.com/office/drawing/2016/5/11/chartex" xmlns:cx6="http://schemas.microsoft.com/office/drawing/2016/5/12/chartex" xmlns:cx7="http://schemas.microsoft.com/office/drawing/2016/5/13/chartex" xmlns:cx8="http://schemas.microsoft.com/office/drawing/2016/5/14/chartex" xmlns:mc="http://schemas.openxmlformats.org/markup-compatibility/2006" xmlns:aink="http://schemas.microsoft.com/office/drawing/2016/ink" xmlns:am3d="http://schemas.microsoft.com/office/drawing/2017/model3d" xmlns:o="urn:schemas-microsoft-com:office:office" xmlns:oel="http://schemas.microsoft.com/office/2019/extlst" xmlns:r="http://schemas.openxmlformats.org/officeDocument/2006/relationships" xmlns:m="http://schemas.openxmlformats.org/officeDocument/2006/math" xmlns:v="urn:schemas-microsoft-com:vml" xmlns:wp14="http://schemas.microsoft.com/office/word/2010/wordprocessingDrawing" xmlns:wp="http://schemas.openxmlformats.org/drawingml/2006/wordprocessingDrawing" xmlns:w10="urn:schemas-microsoft-com:office:word" xmlns:w="http://schemas.openxmlformats.org/wordprocessingml/2006/main" xmlns:w14="http://schemas.microsoft.com/office/word/2010/wordml" xmlns:w15="http://schemas.microsoft.com/office/word/2012/wordml" xmlns:w16cex="http://schemas.microsoft.com/office/word/2018/wordml/cex" xmlns:w16cid="http://schemas.microsoft.com/office/word/2016/wordml/cid" xmlns:w16="http://schemas.microsoft.com/office/word/2018/wordml" xmlns:w16du="http://schemas.microsoft.com/office/word/2023/wordml/word16du" xmlns:w16sdtdh="http://schemas.microsoft.com/office/word/2020/wordml/sdtdatahash" xmlns:w16se="http://schemas.microsoft.com/office/word/2015/wordml/symex" xmlns:wpg="http://schemas.microsoft.com/office/word/2010/wordprocessingGroup" xmlns:wpi="http://schemas.microsoft.com/office/word/2010/wordprocessingInk" xmlns:wne="http://schemas.microsoft.com/office/word/2006/wordml" xmlns:wps="http://schemas.microsoft.com/office/word/2010/wordprocessingShape" mc:Ignorable="w14 w15 w16se w16cid w16 w16cex w16sdtdh w16du wp14">
+<w:ftr xmlns:wpc="http://schemas.microsoft.com/office/word/2010/wordprocessingCanvas" xmlns:cx="http://schemas.microsoft.com/office/drawing/2014/chartex" xmlns:cx1="http://schemas.microsoft.com/office/drawing/2015/9/8/chartex" xmlns:cx2="http://schemas.microsoft.com/office/drawing/2015/10/21/chartex" xmlns:cx3="http://schemas.microsoft.com/office/drawing/2016/5/9/chartex" xmlns:cx4="http://schemas.microsoft.com/office/drawing/2016/5/10/chartex" xmlns:cx5="http://schemas.microsoft.com/office/drawing/2016/5/11/chartex" xmlns:cx6="http://schemas.microsoft.com/office/drawing/2016/5/12/chartex" xmlns:cx7="http://schemas.microsoft.com/office/drawing/2016/5/13/chartex" xmlns:cx8="http://schemas.microsoft.com/office/drawing/2016/5/14/chartex" xmlns:mc="http://schemas.openxmlformats.org/markup-compatibility/2006" xmlns:aink="http://schemas.microsoft.com/office/drawing/2016/ink" xmlns:am3d="http://schemas.microsoft.com/office/drawing/2017/model3d" xmlns:o="urn:schemas-microsoft-com:office:office" xmlns:oel="http://schemas.microsoft.com/office/2019/extlst" xmlns:r="http://schemas.openxmlformats.org/officeDocument/2006/relationships" xmlns:m="http://schemas.openxmlformats.org/officeDocument/2006/math" xmlns:v="urn:schemas-microsoft-com:vml" xmlns:wp14="http://schemas.microsoft.com/office/word/2010/wordprocessingDrawing" xmlns:wp="http://schemas.openxmlformats.org/drawingml/2006/wordprocessingDrawing" xmlns:w10="urn:schemas-microsoft-com:office:word" xmlns:w="http://schemas.openxmlformats.org/wordprocessingml/2006/main" xmlns:w14="http://schemas.microsoft.com/office/word/2010/wordml" xmlns:w15="http://schemas.microsoft.com/office/word/2012/wordml" xmlns:w16cex="http://schemas.microsoft.com/office/word/2018/wordml/cex" xmlns:w16cid="http://schemas.microsoft.com/office/word/2016/wordml/cid" xmlns:w16="http://schemas.microsoft.com/office/word/2018/wordml" xmlns:w16sdtdh="http://schemas.microsoft.com/office/word/2020/wordml/sdtdatahash" xmlns:w16se="http://schemas.microsoft.com/office/word/2015/wordml/symex" xmlns:wpg="http://schemas.microsoft.com/office/word/2010/wordprocessingGroup" xmlns:wpi="http://schemas.microsoft.com/office/word/2010/wordprocessingInk" xmlns:wne="http://schemas.microsoft.com/office/word/2006/wordml" xmlns:wps="http://schemas.microsoft.com/office/word/2010/wordprocessingShape" mc:Ignorable="w14 w15 w16se w16cid w16 w16cex w16sdtdh wp14">
   <w:p>
     <w:pPr>
       <w:pStyle w:val="Footer"/>
@@ -5810,7 +5820,7 @@
 </file>
 
 <file path=word/footnotes.xml><?xml version="1.0" encoding="utf-8"?>
-<w:footnotes xmlns:wpc="http://schemas.microsoft.com/office/word/2010/wordprocessingCanvas" xmlns:cx="http://schemas.microsoft.com/office/drawing/2014/chartex" xmlns:cx1="http://schemas.microsoft.com/office/drawing/2015/9/8/chartex" xmlns:cx2="http://schemas.microsoft.com/office/drawing/2015/10/21/chartex" xmlns:cx3="http://schemas.microsoft.com/office/drawing/2016/5/9/chartex" xmlns:cx4="http://schemas.microsoft.com/office/drawing/2016/5/10/chartex" xmlns:cx5="http://schemas.microsoft.com/office/drawing/2016/5/11/chartex" xmlns:cx6="http://schemas.microsoft.com/office/drawing/2016/5/12/chartex" xmlns:cx7="http://schemas.microsoft.com/office/drawing/2016/5/13/chartex" xmlns:cx8="http://schemas.microsoft.com/office/drawing/2016/5/14/chartex" xmlns:mc="http://schemas.openxmlformats.org/markup-compatibility/2006" xmlns:aink="http://schemas.microsoft.com/office/drawing/2016/ink" xmlns:am3d="http://schemas.microsoft.com/office/drawing/2017/model3d" xmlns:o="urn:schemas-microsoft-com:office:office" xmlns:oel="http://schemas.microsoft.com/office/2019/extlst" xmlns:r="http://schemas.openxmlformats.org/officeDocument/2006/relationships" xmlns:m="http://schemas.openxmlformats.org/officeDocument/2006/math" xmlns:v="urn:schemas-microsoft-com:vml" xmlns:wp14="http://schemas.microsoft.com/office/word/2010/wordprocessingDrawing" xmlns:wp="http://schemas.openxmlformats.org/drawingml/2006/wordprocessingDrawing" xmlns:w10="urn:schemas-microsoft-com:office:word" xmlns:w="http://schemas.openxmlformats.org/wordprocessingml/2006/main" xmlns:w14="http://schemas.microsoft.com/office/word/2010/wordml" xmlns:w15="http://schemas.microsoft.com/office/word/2012/wordml" xmlns:w16cex="http://schemas.microsoft.com/office/word/2018/wordml/cex" xmlns:w16cid="http://schemas.microsoft.com/office/word/2016/wordml/cid" xmlns:w16="http://schemas.microsoft.com/office/word/2018/wordml" xmlns:w16du="http://schemas.microsoft.com/office/word/2023/wordml/word16du" xmlns:w16sdtdh="http://schemas.microsoft.com/office/word/2020/wordml/sdtdatahash" xmlns:w16se="http://schemas.microsoft.com/office/word/2015/wordml/symex" xmlns:wpg="http://schemas.microsoft.com/office/word/2010/wordprocessingGroup" xmlns:wpi="http://schemas.microsoft.com/office/word/2010/wordprocessingInk" xmlns:wne="http://schemas.microsoft.com/office/word/2006/wordml" xmlns:wps="http://schemas.microsoft.com/office/word/2010/wordprocessingShape" mc:Ignorable="w14 w15 w16se w16cid w16 w16cex w16sdtdh w16du wp14">
+<w:footnotes xmlns:wpc="http://schemas.microsoft.com/office/word/2010/wordprocessingCanvas" xmlns:cx="http://schemas.microsoft.com/office/drawing/2014/chartex" xmlns:cx1="http://schemas.microsoft.com/office/drawing/2015/9/8/chartex" xmlns:cx2="http://schemas.microsoft.com/office/drawing/2015/10/21/chartex" xmlns:cx3="http://schemas.microsoft.com/office/drawing/2016/5/9/chartex" xmlns:cx4="http://schemas.microsoft.com/office/drawing/2016/5/10/chartex" xmlns:cx5="http://schemas.microsoft.com/office/drawing/2016/5/11/chartex" xmlns:cx6="http://schemas.microsoft.com/office/drawing/2016/5/12/chartex" xmlns:cx7="http://schemas.microsoft.com/office/drawing/2016/5/13/chartex" xmlns:cx8="http://schemas.microsoft.com/office/drawing/2016/5/14/chartex" xmlns:mc="http://schemas.openxmlformats.org/markup-compatibility/2006" xmlns:aink="http://schemas.microsoft.com/office/drawing/2016/ink" xmlns:am3d="http://schemas.microsoft.com/office/drawing/2017/model3d" xmlns:o="urn:schemas-microsoft-com:office:office" xmlns:oel="http://schemas.microsoft.com/office/2019/extlst" xmlns:r="http://schemas.openxmlformats.org/officeDocument/2006/relationships" xmlns:m="http://schemas.openxmlformats.org/officeDocument/2006/math" xmlns:v="urn:schemas-microsoft-com:vml" xmlns:wp14="http://schemas.microsoft.com/office/word/2010/wordprocessingDrawing" xmlns:wp="http://schemas.openxmlformats.org/drawingml/2006/wordprocessingDrawing" xmlns:w10="urn:schemas-microsoft-com:office:word" xmlns:w="http://schemas.openxmlformats.org/wordprocessingml/2006/main" xmlns:w14="http://schemas.microsoft.com/office/word/2010/wordml" xmlns:w15="http://schemas.microsoft.com/office/word/2012/wordml" xmlns:w16cex="http://schemas.microsoft.com/office/word/2018/wordml/cex" xmlns:w16cid="http://schemas.microsoft.com/office/word/2016/wordml/cid" xmlns:w16="http://schemas.microsoft.com/office/word/2018/wordml" xmlns:w16sdtdh="http://schemas.microsoft.com/office/word/2020/wordml/sdtdatahash" xmlns:w16se="http://schemas.microsoft.com/office/word/2015/wordml/symex" xmlns:wpg="http://schemas.microsoft.com/office/word/2010/wordprocessingGroup" xmlns:wpi="http://schemas.microsoft.com/office/word/2010/wordprocessingInk" xmlns:wne="http://schemas.microsoft.com/office/word/2006/wordml" xmlns:wps="http://schemas.microsoft.com/office/word/2010/wordprocessingShape" mc:Ignorable="w14 w15 w16se w16cid w16 w16cex w16sdtdh wp14">
   <w:footnote w:type="separator" w:id="-1">
     <w:p>
       <w:pPr>
@@ -5835,7 +5845,7 @@
 </file>
 
 <file path=word/numbering.xml><?xml version="1.0" encoding="utf-8"?>
-<w:numbering xmlns:wpc="http://schemas.microsoft.com/office/word/2010/wordprocessingCanvas" xmlns:cx="http://schemas.microsoft.com/office/drawing/2014/chartex" xmlns:cx1="http://schemas.microsoft.com/office/drawing/2015/9/8/chartex" xmlns:cx2="http://schemas.microsoft.com/office/drawing/2015/10/21/chartex" xmlns:cx3="http://schemas.microsoft.com/office/drawing/2016/5/9/chartex" xmlns:cx4="http://schemas.microsoft.com/office/drawing/2016/5/10/chartex" xmlns:cx5="http://schemas.microsoft.com/office/drawing/2016/5/11/chartex" xmlns:cx6="http://schemas.microsoft.com/office/drawing/2016/5/12/chartex" xmlns:cx7="http://schemas.microsoft.com/office/drawing/2016/5/13/chartex" xmlns:cx8="http://schemas.microsoft.com/office/drawing/2016/5/14/chartex" xmlns:mc="http://schemas.openxmlformats.org/markup-compatibility/2006" xmlns:aink="http://schemas.microsoft.com/office/drawing/2016/ink" xmlns:am3d="http://schemas.microsoft.com/office/drawing/2017/model3d" xmlns:o="urn:schemas-microsoft-com:office:office" xmlns:oel="http://schemas.microsoft.com/office/2019/extlst" xmlns:r="http://schemas.openxmlformats.org/officeDocument/2006/relationships" xmlns:m="http://schemas.openxmlformats.org/officeDocument/2006/math" xmlns:v="urn:schemas-microsoft-com:vml" xmlns:wp14="http://schemas.microsoft.com/office/word/2010/wordprocessingDrawing" xmlns:wp="http://schemas.openxmlformats.org/drawingml/2006/wordprocessingDrawing" xmlns:w10="urn:schemas-microsoft-com:office:word" xmlns:w="http://schemas.openxmlformats.org/wordprocessingml/2006/main" xmlns:w14="http://schemas.microsoft.com/office/word/2010/wordml" xmlns:w15="http://schemas.microsoft.com/office/word/2012/wordml" xmlns:w16cex="http://schemas.microsoft.com/office/word/2018/wordml/cex" xmlns:w16cid="http://schemas.microsoft.com/office/word/2016/wordml/cid" xmlns:w16="http://schemas.microsoft.com/office/word/2018/wordml" xmlns:w16du="http://schemas.microsoft.com/office/word/2023/wordml/word16du" xmlns:w16sdtdh="http://schemas.microsoft.com/office/word/2020/wordml/sdtdatahash" xmlns:w16se="http://schemas.microsoft.com/office/word/2015/wordml/symex" xmlns:wpg="http://schemas.microsoft.com/office/word/2010/wordprocessingGroup" xmlns:wpi="http://schemas.microsoft.com/office/word/2010/wordprocessingInk" xmlns:wne="http://schemas.microsoft.com/office/word/2006/wordml" xmlns:wps="http://schemas.microsoft.com/office/word/2010/wordprocessingShape" mc:Ignorable="w14 w15 w16se w16cid w16 w16cex w16sdtdh w16du wp14">
+<w:numbering xmlns:wpc="http://schemas.microsoft.com/office/word/2010/wordprocessingCanvas" xmlns:cx="http://schemas.microsoft.com/office/drawing/2014/chartex" xmlns:cx1="http://schemas.microsoft.com/office/drawing/2015/9/8/chartex" xmlns:cx2="http://schemas.microsoft.com/office/drawing/2015/10/21/chartex" xmlns:cx3="http://schemas.microsoft.com/office/drawing/2016/5/9/chartex" xmlns:cx4="http://schemas.microsoft.com/office/drawing/2016/5/10/chartex" xmlns:cx5="http://schemas.microsoft.com/office/drawing/2016/5/11/chartex" xmlns:cx6="http://schemas.microsoft.com/office/drawing/2016/5/12/chartex" xmlns:cx7="http://schemas.microsoft.com/office/drawing/2016/5/13/chartex" xmlns:cx8="http://schemas.microsoft.com/office/drawing/2016/5/14/chartex" xmlns:mc="http://schemas.openxmlformats.org/markup-compatibility/2006" xmlns:aink="http://schemas.microsoft.com/office/drawing/2016/ink" xmlns:am3d="http://schemas.microsoft.com/office/drawing/2017/model3d" xmlns:o="urn:schemas-microsoft-com:office:office" xmlns:oel="http://schemas.microsoft.com/office/2019/extlst" xmlns:r="http://schemas.openxmlformats.org/officeDocument/2006/relationships" xmlns:m="http://schemas.openxmlformats.org/officeDocument/2006/math" xmlns:v="urn:schemas-microsoft-com:vml" xmlns:wp14="http://schemas.microsoft.com/office/word/2010/wordprocessingDrawing" xmlns:wp="http://schemas.openxmlformats.org/drawingml/2006/wordprocessingDrawing" xmlns:w10="urn:schemas-microsoft-com:office:word" xmlns:w="http://schemas.openxmlformats.org/wordprocessingml/2006/main" xmlns:w14="http://schemas.microsoft.com/office/word/2010/wordml" xmlns:w15="http://schemas.microsoft.com/office/word/2012/wordml" xmlns:w16cex="http://schemas.microsoft.com/office/word/2018/wordml/cex" xmlns:w16cid="http://schemas.microsoft.com/office/word/2016/wordml/cid" xmlns:w16="http://schemas.microsoft.com/office/word/2018/wordml" xmlns:w16sdtdh="http://schemas.microsoft.com/office/word/2020/wordml/sdtdatahash" xmlns:w16se="http://schemas.microsoft.com/office/word/2015/wordml/symex" xmlns:wpg="http://schemas.microsoft.com/office/word/2010/wordprocessingGroup" xmlns:wpi="http://schemas.microsoft.com/office/word/2010/wordprocessingInk" xmlns:wne="http://schemas.microsoft.com/office/word/2006/wordml" xmlns:wps="http://schemas.microsoft.com/office/word/2010/wordprocessingShape" mc:Ignorable="w14 w15 w16se w16cid w16 w16cex w16sdtdh wp14">
   <w:abstractNum w:abstractNumId="0" w15:restartNumberingAfterBreak="0">
     <w:nsid w:val="FFFFFF7C"/>
     <w:multiLevelType w:val="singleLevel"/>
@@ -7553,7 +7563,7 @@
 </file>
 
 <file path=word/styles.xml><?xml version="1.0" encoding="utf-8"?>
-<w:styles xmlns:mc="http://schemas.openxmlformats.org/markup-compatibility/2006" xmlns:r="http://schemas.openxmlformats.org/officeDocument/2006/relationships" xmlns:w="http://schemas.openxmlformats.org/wordprocessingml/2006/main" xmlns:w14="http://schemas.microsoft.com/office/word/2010/wordml" xmlns:w15="http://schemas.microsoft.com/office/word/2012/wordml" xmlns:w16cex="http://schemas.microsoft.com/office/word/2018/wordml/cex" xmlns:w16cid="http://schemas.microsoft.com/office/word/2016/wordml/cid" xmlns:w16="http://schemas.microsoft.com/office/word/2018/wordml" xmlns:w16du="http://schemas.microsoft.com/office/word/2023/wordml/word16du" xmlns:w16sdtdh="http://schemas.microsoft.com/office/word/2020/wordml/sdtdatahash" xmlns:w16se="http://schemas.microsoft.com/office/word/2015/wordml/symex" mc:Ignorable="w14 w15 w16se w16cid w16 w16cex w16sdtdh w16du">
+<w:styles xmlns:mc="http://schemas.openxmlformats.org/markup-compatibility/2006" xmlns:r="http://schemas.openxmlformats.org/officeDocument/2006/relationships" xmlns:w="http://schemas.openxmlformats.org/wordprocessingml/2006/main" xmlns:w14="http://schemas.microsoft.com/office/word/2010/wordml" xmlns:w15="http://schemas.microsoft.com/office/word/2012/wordml" xmlns:w16cex="http://schemas.microsoft.com/office/word/2018/wordml/cex" xmlns:w16cid="http://schemas.microsoft.com/office/word/2016/wordml/cid" xmlns:w16="http://schemas.microsoft.com/office/word/2018/wordml" xmlns:w16sdtdh="http://schemas.microsoft.com/office/word/2020/wordml/sdtdatahash" xmlns:w16se="http://schemas.microsoft.com/office/word/2015/wordml/symex" mc:Ignorable="w14 w15 w16se w16cid w16 w16cex w16sdtdh">
   <w:docDefaults>
     <w:rPrDefault>
       <w:rPr>
@@ -33048,7 +33058,7 @@
 </file>
 
 <file path=word/glossary/document.xml><?xml version="1.0" encoding="utf-8"?>
-<w:glossaryDocument xmlns:wpc="http://schemas.microsoft.com/office/word/2010/wordprocessingCanvas" xmlns:cx="http://schemas.microsoft.com/office/drawing/2014/chartex" xmlns:cx1="http://schemas.microsoft.com/office/drawing/2015/9/8/chartex" xmlns:cx2="http://schemas.microsoft.com/office/drawing/2015/10/21/chartex" xmlns:cx3="http://schemas.microsoft.com/office/drawing/2016/5/9/chartex" xmlns:cx4="http://schemas.microsoft.com/office/drawing/2016/5/10/chartex" xmlns:cx5="http://schemas.microsoft.com/office/drawing/2016/5/11/chartex" xmlns:cx6="http://schemas.microsoft.com/office/drawing/2016/5/12/chartex" xmlns:cx7="http://schemas.microsoft.com/office/drawing/2016/5/13/chartex" xmlns:cx8="http://schemas.microsoft.com/office/drawing/2016/5/14/chartex" xmlns:mc="http://schemas.openxmlformats.org/markup-compatibility/2006" xmlns:aink="http://schemas.microsoft.com/office/drawing/2016/ink" xmlns:am3d="http://schemas.microsoft.com/office/drawing/2017/model3d" xmlns:o="urn:schemas-microsoft-com:office:office" xmlns:oel="http://schemas.microsoft.com/office/2019/extlst" xmlns:r="http://schemas.openxmlformats.org/officeDocument/2006/relationships" xmlns:m="http://schemas.openxmlformats.org/officeDocument/2006/math" xmlns:v="urn:schemas-microsoft-com:vml" xmlns:wp14="http://schemas.microsoft.com/office/word/2010/wordprocessingDrawing" xmlns:wp="http://schemas.openxmlformats.org/drawingml/2006/wordprocessingDrawing" xmlns:w10="urn:schemas-microsoft-com:office:word" xmlns:w="http://schemas.openxmlformats.org/wordprocessingml/2006/main" xmlns:w14="http://schemas.microsoft.com/office/word/2010/wordml" xmlns:w15="http://schemas.microsoft.com/office/word/2012/wordml" xmlns:w16cex="http://schemas.microsoft.com/office/word/2018/wordml/cex" xmlns:w16cid="http://schemas.microsoft.com/office/word/2016/wordml/cid" xmlns:w16="http://schemas.microsoft.com/office/word/2018/wordml" xmlns:w16du="http://schemas.microsoft.com/office/word/2023/wordml/word16du" xmlns:w16sdtdh="http://schemas.microsoft.com/office/word/2020/wordml/sdtdatahash" xmlns:w16se="http://schemas.microsoft.com/office/word/2015/wordml/symex" xmlns:wpg="http://schemas.microsoft.com/office/word/2010/wordprocessingGroup" xmlns:wpi="http://schemas.microsoft.com/office/word/2010/wordprocessingInk" xmlns:wne="http://schemas.microsoft.com/office/word/2006/wordml" xmlns:wps="http://schemas.microsoft.com/office/word/2010/wordprocessingShape" mc:Ignorable="w14 w15 w16se w16cid w16 w16cex w16sdtdh w16du wp14">
+<w:glossaryDocument xmlns:wpc="http://schemas.microsoft.com/office/word/2010/wordprocessingCanvas" xmlns:cx="http://schemas.microsoft.com/office/drawing/2014/chartex" xmlns:cx1="http://schemas.microsoft.com/office/drawing/2015/9/8/chartex" xmlns:cx2="http://schemas.microsoft.com/office/drawing/2015/10/21/chartex" xmlns:cx3="http://schemas.microsoft.com/office/drawing/2016/5/9/chartex" xmlns:cx4="http://schemas.microsoft.com/office/drawing/2016/5/10/chartex" xmlns:cx5="http://schemas.microsoft.com/office/drawing/2016/5/11/chartex" xmlns:cx6="http://schemas.microsoft.com/office/drawing/2016/5/12/chartex" xmlns:cx7="http://schemas.microsoft.com/office/drawing/2016/5/13/chartex" xmlns:cx8="http://schemas.microsoft.com/office/drawing/2016/5/14/chartex" xmlns:mc="http://schemas.openxmlformats.org/markup-compatibility/2006" xmlns:aink="http://schemas.microsoft.com/office/drawing/2016/ink" xmlns:am3d="http://schemas.microsoft.com/office/drawing/2017/model3d" xmlns:o="urn:schemas-microsoft-com:office:office" xmlns:oel="http://schemas.microsoft.com/office/2019/extlst" xmlns:r="http://schemas.openxmlformats.org/officeDocument/2006/relationships" xmlns:m="http://schemas.openxmlformats.org/officeDocument/2006/math" xmlns:v="urn:schemas-microsoft-com:vml" xmlns:wp14="http://schemas.microsoft.com/office/word/2010/wordprocessingDrawing" xmlns:wp="http://schemas.openxmlformats.org/drawingml/2006/wordprocessingDrawing" xmlns:w10="urn:schemas-microsoft-com:office:word" xmlns:w="http://schemas.openxmlformats.org/wordprocessingml/2006/main" xmlns:w14="http://schemas.microsoft.com/office/word/2010/wordml" xmlns:w15="http://schemas.microsoft.com/office/word/2012/wordml" xmlns:w16cex="http://schemas.microsoft.com/office/word/2018/wordml/cex" xmlns:w16cid="http://schemas.microsoft.com/office/word/2016/wordml/cid" xmlns:w16="http://schemas.microsoft.com/office/word/2018/wordml" xmlns:w16sdtdh="http://schemas.microsoft.com/office/word/2020/wordml/sdtdatahash" xmlns:w16se="http://schemas.microsoft.com/office/word/2015/wordml/symex" xmlns:wpg="http://schemas.microsoft.com/office/word/2010/wordprocessingGroup" xmlns:wpi="http://schemas.microsoft.com/office/word/2010/wordprocessingInk" xmlns:wne="http://schemas.microsoft.com/office/word/2006/wordml" xmlns:wps="http://schemas.microsoft.com/office/word/2010/wordprocessingShape" mc:Ignorable="w14 w15 w16se w16cid w16 w16cex w16sdtdh wp14">
   <w:docParts>
     <w:docPart>
       <w:docPartPr>
@@ -33237,11 +33247,11 @@
 </file>
 
 <file path=word/glossary/fontTable.xml><?xml version="1.0" encoding="utf-8"?>
-<w:fonts xmlns:mc="http://schemas.openxmlformats.org/markup-compatibility/2006" xmlns:r="http://schemas.openxmlformats.org/officeDocument/2006/relationships" xmlns:w="http://schemas.openxmlformats.org/wordprocessingml/2006/main" xmlns:w14="http://schemas.microsoft.com/office/word/2010/wordml" xmlns:w15="http://schemas.microsoft.com/office/word/2012/wordml" xmlns:w16cex="http://schemas.microsoft.com/office/word/2018/wordml/cex" xmlns:w16cid="http://schemas.microsoft.com/office/word/2016/wordml/cid" xmlns:w16="http://schemas.microsoft.com/office/word/2018/wordml" xmlns:w16du="http://schemas.microsoft.com/office/word/2023/wordml/word16du" xmlns:w16sdtdh="http://schemas.microsoft.com/office/word/2020/wordml/sdtdatahash" xmlns:w16se="http://schemas.microsoft.com/office/word/2015/wordml/symex" mc:Ignorable="w14 w15 w16se w16cid w16 w16cex w16sdtdh w16du">
+<w:fonts xmlns:mc="http://schemas.openxmlformats.org/markup-compatibility/2006" xmlns:r="http://schemas.openxmlformats.org/officeDocument/2006/relationships" xmlns:w="http://schemas.openxmlformats.org/wordprocessingml/2006/main" xmlns:w14="http://schemas.microsoft.com/office/word/2010/wordml" xmlns:w15="http://schemas.microsoft.com/office/word/2012/wordml" xmlns:w16cex="http://schemas.microsoft.com/office/word/2018/wordml/cex" xmlns:w16cid="http://schemas.microsoft.com/office/word/2016/wordml/cid" xmlns:w16="http://schemas.microsoft.com/office/word/2018/wordml" xmlns:w16sdtdh="http://schemas.microsoft.com/office/word/2020/wordml/sdtdatahash" xmlns:w16se="http://schemas.microsoft.com/office/word/2015/wordml/symex" mc:Ignorable="w14 w15 w16se w16cid w16 w16cex w16sdtdh">
   <w:font w:name="Symbol">
     <w:panose1 w:val="05050102010706020507"/>
     <w:charset w:val="02"/>
-    <w:family w:val="roman"/>
+    <w:family w:val="decorative"/>
     <w:pitch w:val="variable"/>
     <w:sig w:usb0="00000000" w:usb1="10000000" w:usb2="00000000" w:usb3="00000000" w:csb0="80000000" w:csb1="00000000"/>
   </w:font>
@@ -33261,10 +33271,10 @@
   </w:font>
   <w:font w:name="Wingdings">
     <w:panose1 w:val="05000000000000000000"/>
-    <w:charset w:val="02"/>
-    <w:family w:val="auto"/>
+    <w:charset w:val="4D"/>
+    <w:family w:val="decorative"/>
     <w:pitch w:val="variable"/>
-    <w:sig w:usb0="00000000" w:usb1="10000000" w:usb2="00000000" w:usb3="00000000" w:csb0="80000000" w:csb1="00000000"/>
+    <w:sig w:usb0="00000003" w:usb1="00000000" w:usb2="00000000" w:usb3="00000000" w:csb0="80000001" w:csb1="00000000"/>
   </w:font>
   <w:font w:name="Trebuchet MS">
     <w:panose1 w:val="020B0603020202020204"/>
@@ -33301,24 +33311,25 @@
     <w:pitch w:val="variable"/>
     <w:sig w:usb0="E0002EFF" w:usb1="C000785B" w:usb2="00000009" w:usb3="00000000" w:csb0="000001FF" w:csb1="00000000"/>
   </w:font>
-  <w:font w:name="Aptos">
-    <w:panose1 w:val="020B0004020202020204"/>
+  <w:font w:name="Calibri">
+    <w:panose1 w:val="020F0502020204030204"/>
     <w:charset w:val="00"/>
     <w:family w:val="swiss"/>
     <w:pitch w:val="variable"/>
-    <w:sig w:usb0="20000287" w:usb1="00000003" w:usb2="00000000" w:usb3="00000000" w:csb0="0000019F" w:csb1="00000000"/>
+    <w:sig w:usb0="E0002AFF" w:usb1="C000247B" w:usb2="00000009" w:usb3="00000000" w:csb0="000001FF" w:csb1="00000000"/>
   </w:font>
-  <w:font w:name="Aptos Display">
+  <w:font w:name="Calibri Light">
+    <w:panose1 w:val="020F0302020204030204"/>
     <w:charset w:val="00"/>
-    <w:family w:val="swiss"/>
+    <w:family w:val="auto"/>
     <w:pitch w:val="variable"/>
-    <w:sig w:usb0="20000287" w:usb1="00000003" w:usb2="00000000" w:usb3="00000000" w:csb0="0000019F" w:csb1="00000000"/>
+    <w:sig w:usb0="A00002EF" w:usb1="4000207B" w:usb2="00000000" w:usb3="00000000" w:csb0="0000019F" w:csb1="00000000"/>
   </w:font>
 </w:fonts>
 </file>
 
 <file path=word/glossary/settings.xml><?xml version="1.0" encoding="utf-8"?>
-<w:settings xmlns:mc="http://schemas.openxmlformats.org/markup-compatibility/2006" xmlns:o="urn:schemas-microsoft-com:office:office" xmlns:r="http://schemas.openxmlformats.org/officeDocument/2006/relationships" xmlns:m="http://schemas.openxmlformats.org/officeDocument/2006/math" xmlns:v="urn:schemas-microsoft-com:vml" xmlns:w10="urn:schemas-microsoft-com:office:word" xmlns:w="http://schemas.openxmlformats.org/wordprocessingml/2006/main" xmlns:w14="http://schemas.microsoft.com/office/word/2010/wordml" xmlns:w15="http://schemas.microsoft.com/office/word/2012/wordml" xmlns:w16cex="http://schemas.microsoft.com/office/word/2018/wordml/cex" xmlns:w16cid="http://schemas.microsoft.com/office/word/2016/wordml/cid" xmlns:w16="http://schemas.microsoft.com/office/word/2018/wordml" xmlns:w16du="http://schemas.microsoft.com/office/word/2023/wordml/word16du" xmlns:w16sdtdh="http://schemas.microsoft.com/office/word/2020/wordml/sdtdatahash" xmlns:w16se="http://schemas.microsoft.com/office/word/2015/wordml/symex" xmlns:sl="http://schemas.openxmlformats.org/schemaLibrary/2006/main" mc:Ignorable="w14 w15 w16se w16cid w16 w16cex w16sdtdh w16du">
+<w:settings xmlns:mc="http://schemas.openxmlformats.org/markup-compatibility/2006" xmlns:o="urn:schemas-microsoft-com:office:office" xmlns:r="http://schemas.openxmlformats.org/officeDocument/2006/relationships" xmlns:m="http://schemas.openxmlformats.org/officeDocument/2006/math" xmlns:v="urn:schemas-microsoft-com:vml" xmlns:w10="urn:schemas-microsoft-com:office:word" xmlns:w="http://schemas.openxmlformats.org/wordprocessingml/2006/main" xmlns:w14="http://schemas.microsoft.com/office/word/2010/wordml" xmlns:w15="http://schemas.microsoft.com/office/word/2012/wordml" xmlns:w16cex="http://schemas.microsoft.com/office/word/2018/wordml/cex" xmlns:w16cid="http://schemas.microsoft.com/office/word/2016/wordml/cid" xmlns:w16="http://schemas.microsoft.com/office/word/2018/wordml" xmlns:w16sdtdh="http://schemas.microsoft.com/office/word/2020/wordml/sdtdatahash" xmlns:w16se="http://schemas.microsoft.com/office/word/2015/wordml/symex" xmlns:sl="http://schemas.openxmlformats.org/schemaLibrary/2006/main" mc:Ignorable="w14 w15 w16se w16cid w16 w16cex w16sdtdh">
   <w:view w:val="normal"/>
   <w:revisionView w:formatting="0"/>
   <w:defaultTabStop w:val="720"/>
@@ -33356,6 +33367,7 @@
     <w:rsid w:val="00A03EF1"/>
     <w:rsid w:val="00AC7A95"/>
     <w:rsid w:val="00B118A7"/>
+    <w:rsid w:val="00B758B2"/>
     <w:rsid w:val="00B84304"/>
     <w:rsid w:val="00B87795"/>
     <w:rsid w:val="00BE644B"/>
@@ -33392,7 +33404,7 @@
 </file>
 
 <file path=word/glossary/styles.xml><?xml version="1.0" encoding="utf-8"?>
-<w:styles xmlns:mc="http://schemas.openxmlformats.org/markup-compatibility/2006" xmlns:r="http://schemas.openxmlformats.org/officeDocument/2006/relationships" xmlns:w="http://schemas.openxmlformats.org/wordprocessingml/2006/main" xmlns:w14="http://schemas.microsoft.com/office/word/2010/wordml" xmlns:w15="http://schemas.microsoft.com/office/word/2012/wordml" xmlns:w16cex="http://schemas.microsoft.com/office/word/2018/wordml/cex" xmlns:w16cid="http://schemas.microsoft.com/office/word/2016/wordml/cid" xmlns:w16="http://schemas.microsoft.com/office/word/2018/wordml" xmlns:w16du="http://schemas.microsoft.com/office/word/2023/wordml/word16du" xmlns:w16sdtdh="http://schemas.microsoft.com/office/word/2020/wordml/sdtdatahash" xmlns:w16se="http://schemas.microsoft.com/office/word/2015/wordml/symex" mc:Ignorable="w14 w15 w16se w16cid w16 w16cex w16sdtdh w16du">
+<w:styles xmlns:mc="http://schemas.openxmlformats.org/markup-compatibility/2006" xmlns:r="http://schemas.openxmlformats.org/officeDocument/2006/relationships" xmlns:w="http://schemas.openxmlformats.org/wordprocessingml/2006/main" xmlns:w14="http://schemas.microsoft.com/office/word/2010/wordml" xmlns:w15="http://schemas.microsoft.com/office/word/2012/wordml" xmlns:w16cex="http://schemas.microsoft.com/office/word/2018/wordml/cex" xmlns:w16cid="http://schemas.microsoft.com/office/word/2016/wordml/cid" xmlns:w16="http://schemas.microsoft.com/office/word/2018/wordml" xmlns:w16sdtdh="http://schemas.microsoft.com/office/word/2020/wordml/sdtdatahash" xmlns:w16se="http://schemas.microsoft.com/office/word/2015/wordml/symex" mc:Ignorable="w14 w15 w16se w16cid w16 w16cex w16sdtdh">
   <w:docDefaults>
     <w:rPrDefault>
       <w:rPr>
@@ -33853,7 +33865,7 @@
 </file>
 
 <file path=word/glossary/webSettings.xml><?xml version="1.0" encoding="utf-8"?>
-<w:webSettings xmlns:mc="http://schemas.openxmlformats.org/markup-compatibility/2006" xmlns:r="http://schemas.openxmlformats.org/officeDocument/2006/relationships" xmlns:w="http://schemas.openxmlformats.org/wordprocessingml/2006/main" xmlns:w14="http://schemas.microsoft.com/office/word/2010/wordml" xmlns:w15="http://schemas.microsoft.com/office/word/2012/wordml" xmlns:w16cex="http://schemas.microsoft.com/office/word/2018/wordml/cex" xmlns:w16cid="http://schemas.microsoft.com/office/word/2016/wordml/cid" xmlns:w16="http://schemas.microsoft.com/office/word/2018/wordml" xmlns:w16du="http://schemas.microsoft.com/office/word/2023/wordml/word16du" xmlns:w16sdtdh="http://schemas.microsoft.com/office/word/2020/wordml/sdtdatahash" xmlns:w16se="http://schemas.microsoft.com/office/word/2015/wordml/symex" mc:Ignorable="w14 w15 w16se w16cid w16 w16cex w16sdtdh w16du">
+<w:webSettings xmlns:mc="http://schemas.openxmlformats.org/markup-compatibility/2006" xmlns:r="http://schemas.openxmlformats.org/officeDocument/2006/relationships" xmlns:w="http://schemas.openxmlformats.org/wordprocessingml/2006/main" xmlns:w14="http://schemas.microsoft.com/office/word/2010/wordml" xmlns:w15="http://schemas.microsoft.com/office/word/2012/wordml" xmlns:w16cex="http://schemas.microsoft.com/office/word/2018/wordml/cex" xmlns:w16cid="http://schemas.microsoft.com/office/word/2016/wordml/cid" xmlns:w16="http://schemas.microsoft.com/office/word/2018/wordml" xmlns:w16sdtdh="http://schemas.microsoft.com/office/word/2020/wordml/sdtdatahash" xmlns:w16se="http://schemas.microsoft.com/office/word/2015/wordml/symex" mc:Ignorable="w14 w15 w16se w16cid w16 w16cex w16sdtdh">
   <w:optimizeForBrowser/>
   <w:allowPNG/>
 </w:webSettings>

</xml_diff>